<commit_message>
generation de convention adapté avec info manquantes
</commit_message>
<xml_diff>
--- a/ApprentiStageDjango/lesApprentiStage/static/MODELE_CONVENTION_STAGE.docx
+++ b/ApprentiStageDjango/lesApprentiStage/static/MODELE_CONVENTION_STAGE.docx
@@ -2203,24 +2203,17 @@
                 <w:vertAlign w:val="baseline"/>
                 <w:rtl w:val="0"/>
               </w:rPr>
-              <w:t xml:space="preserve">Sexe : F </w:t>
-            </w:r>
-            <w:r>
-              <w:rPr>
-                <w:rFonts w:ascii="Noto Sans Symbols" w:cs="Noto Sans Symbols" w:eastAsia="Noto Sans Symbols" w:hAnsi="Noto Sans Symbols"/>
-                <w:b w:val="0"/>
-                <w:i w:val="0"/>
-                <w:smallCaps w:val="0"/>
-                <w:strike w:val="0"/>
-                <w:color w:val="000000"/>
-                <w:sz w:val="16"/>
-                <w:szCs w:val="16"/>
-                <w:u w:val="none"/>
-                <w:shd w:fill="auto" w:val="clear"/>
-                <w:vertAlign w:val="baseline"/>
-                <w:rtl w:val="0"/>
-              </w:rPr>
-              <w:t xml:space="preserve">◻</w:t>
+              <w:t xml:space="preserve">Sexe : </w:t>
+            </w:r>
+            <w:r>
+              <w:rPr>
+                <w:rFonts w:ascii="Roboto Mono" w:cs="Roboto Mono" w:eastAsia="Roboto Mono" w:hAnsi="Roboto Mono"/>
+                <w:color w:val="188038"/>
+                <w:sz w:val="16"/>
+                <w:szCs w:val="16"/>
+                <w:rtl w:val="0"/>
+              </w:rPr>
+              <w:t xml:space="preserve">{{ sexeF_etu }}</w:t>
             </w:r>
             <w:r>
               <w:rPr>
@@ -2258,12 +2251,13 @@
             </w:r>
             <w:r>
               <w:rPr>
-                <w:rFonts w:ascii="Noto Sans Symbols" w:cs="Noto Sans Symbols" w:eastAsia="Noto Sans Symbols" w:hAnsi="Noto Sans Symbols"/>
-                <w:sz w:val="16"/>
-                <w:szCs w:val="16"/>
-                <w:rtl w:val="0"/>
-              </w:rPr>
-              <w:t xml:space="preserve">◻</w:t>
+                <w:rFonts w:ascii="Roboto Mono" w:cs="Roboto Mono" w:eastAsia="Roboto Mono" w:hAnsi="Roboto Mono"/>
+                <w:color w:val="188038"/>
+                <w:sz w:val="16"/>
+                <w:szCs w:val="16"/>
+                <w:rtl w:val="0"/>
+              </w:rPr>
+              <w:t xml:space="preserve">{{ sexeM_etu }}</w:t>
             </w:r>
             <w:r>
               <w:rPr>

</xml_diff>

<commit_message>
[ADD] generation de la convention en pdf
</commit_message>
<xml_diff>
--- a/ApprentiStageDjango/lesApprentiStage/static/MODELE_CONVENTION_STAGE.docx
+++ b/ApprentiStageDjango/lesApprentiStage/static/MODELE_CONVENTION_STAGE.docx
@@ -2366,26 +2366,6 @@
             </w:r>
             <w:r>
               <w:rPr>
-                <w:rFonts w:eastAsia="Arial Narrow" w:cs="Arial Narrow" w:ascii="Arial Narrow" w:hAnsi="Arial Narrow"/>
-                <w:b w:val="false"/>
-                <w:i w:val="false"/>
-                <w:caps w:val="false"/>
-                <w:smallCaps w:val="false"/>
-                <w:strike w:val="false"/>
-                <w:dstrike w:val="false"/>
-                <w:color w:val="000000"/>
-                <w:position w:val="0"/>
-                <w:sz w:val="16"/>
-                <w:sz w:val="16"/>
-                <w:szCs w:val="16"/>
-                <w:u w:val="none"/>
-                <w:shd w:fill="auto" w:val="clear"/>
-                <w:vertAlign w:val="baseline"/>
-              </w:rPr>
-              <w:t xml:space="preserve">M </w:t>
-            </w:r>
-            <w:r>
-              <w:rPr>
                 <w:rFonts w:eastAsia="Roboto Mono" w:cs="Roboto Mono" w:ascii="Roboto Mono" w:hAnsi="Roboto Mono"/>
                 <w:color w:val="188038"/>
                 <w:sz w:val="16"/>
@@ -2752,27 +2732,7 @@
                 <w:shd w:fill="auto" w:val="clear"/>
                 <w:vertAlign w:val="baseline"/>
               </w:rPr>
-              <w:t xml:space="preserve">BUT INFORMATIQUE PARCOURS : </w:t>
-            </w:r>
-            <w:r>
-              <w:rPr>
-                <w:rFonts w:eastAsia="Calibri" w:cs="Calibri" w:ascii="Calibri" w:hAnsi="Calibri"/>
-                <w:b/>
-                <w:i w:val="false"/>
-                <w:caps w:val="false"/>
-                <w:smallCaps w:val="false"/>
-                <w:strike w:val="false"/>
-                <w:dstrike w:val="false"/>
-                <w:color w:val="000000"/>
-                <w:position w:val="0"/>
-                <w:sz w:val="16"/>
-                <w:sz w:val="16"/>
-                <w:szCs w:val="16"/>
-                <w:u w:val="none"/>
-                <w:shd w:fill="auto" w:val="clear"/>
-                <w:vertAlign w:val="baseline"/>
-              </w:rPr>
-              <w:t>CONCEPT.DEVPT VALIDATION</w:t>
+              <w:t>BUT INFORMATIQUE PARCOURS : CONCEPT.DEVPT VALIDATION</w:t>
             </w:r>
           </w:p>
           <w:p>
@@ -14108,23 +14068,7 @@
                 <w:sz w:val="16"/>
                 <w:szCs w:val="16"/>
               </w:rPr>
-              <w:t xml:space="preserve">Nom </w:t>
-            </w:r>
-            <w:r>
-              <w:rPr>
-                <w:rFonts w:eastAsia="Calibri" w:cs="Calibri" w:ascii="Calibri" w:hAnsi="Calibri"/>
-                <w:sz w:val="16"/>
-                <w:szCs w:val="16"/>
-              </w:rPr>
-              <w:t xml:space="preserve">ou Dénomination sociale </w:t>
-            </w:r>
-            <w:r>
-              <w:rPr>
-                <w:rFonts w:eastAsia="Calibri" w:cs="Calibri" w:ascii="Calibri" w:hAnsi="Calibri"/>
-                <w:sz w:val="16"/>
-                <w:szCs w:val="16"/>
-              </w:rPr>
-              <w:t xml:space="preserve"> : </w:t>
+              <w:t xml:space="preserve">Nom ou Dénomination sociale  : </w:t>
             </w:r>
             <w:r>
               <w:rPr>
@@ -15983,7 +15927,7 @@
     </w:r>
     <w:r>
       <w:rPr/>
-      <w:t>4</w:t>
+      <w:t>7</w:t>
     </w:r>
     <w:r>
       <w:rPr/>

</xml_diff>